<commit_message>
changes made in test repo
</commit_message>
<xml_diff>
--- a/tasty.docx
+++ b/tasty.docx
@@ -6,6 +6,22 @@
       <w:r>
         <w:t>Hello….</w:t>
       </w:r>
+      <w:r>
+        <w:t xml:space="preserve"> Test </w:t>
+      </w:r>
+      <w:proofErr w:type="gramStart"/>
+      <w:r>
+        <w:t>docs..</w:t>
+      </w:r>
+      <w:proofErr w:type="gramEnd"/>
+      <w:r>
+        <w:t xml:space="preserve"> how are you now a </w:t>
+      </w:r>
+      <w:proofErr w:type="gramStart"/>
+      <w:r>
+        <w:t>days.</w:t>
+      </w:r>
+      <w:proofErr w:type="gramEnd"/>
     </w:p>
     <w:sectPr>
       <w:pgSz w:w="12240" w:h="15840"/>

</xml_diff>